<commit_message>
Added Hours to CovSHeet
</commit_message>
<xml_diff>
--- a/Cover_Sheet.docx
+++ b/Cover_Sheet.docx
@@ -205,8 +205,18 @@
                 <w:szCs w:val="22"/>
                 <w:shd w:val="clear" w:color="auto" w:fill="FFFFFF"/>
               </w:rPr>
-              <w:t>710025608</w:t>
-            </w:r>
+              <w:t>710025608 (J)</w:t>
+            </w:r>
+          </w:p>
+        </w:tc>
+        <w:tc>
+          <w:tcPr>
+            <w:tcW w:w="1804" w:type="dxa"/>
+          </w:tcPr>
+          <w:p>
+            <w:pPr>
+              <w:pStyle w:val="MainTS"/>
+            </w:pPr>
             <w:r>
               <w:rPr>
                 <w:rFonts w:ascii="Calibri" w:hAnsi="Calibri" w:cs="Calibri"/>
@@ -215,37 +225,7 @@
                 <w:szCs w:val="22"/>
                 <w:shd w:val="clear" w:color="auto" w:fill="FFFFFF"/>
               </w:rPr>
-              <w:t xml:space="preserve"> (J)</w:t>
-            </w:r>
-          </w:p>
-        </w:tc>
-        <w:tc>
-          <w:tcPr>
-            <w:tcW w:w="1804" w:type="dxa"/>
-          </w:tcPr>
-          <w:p>
-            <w:pPr>
-              <w:pStyle w:val="MainTS"/>
-            </w:pPr>
-            <w:r>
-              <w:rPr>
-                <w:rFonts w:ascii="Calibri" w:hAnsi="Calibri" w:cs="Calibri"/>
-                <w:color w:val="444444"/>
-                <w:sz w:val="22"/>
-                <w:szCs w:val="22"/>
-                <w:shd w:val="clear" w:color="auto" w:fill="FFFFFF"/>
-              </w:rPr>
-              <w:t>710028137</w:t>
-            </w:r>
-            <w:r>
-              <w:rPr>
-                <w:rFonts w:ascii="Calibri" w:hAnsi="Calibri" w:cs="Calibri"/>
-                <w:color w:val="444444"/>
-                <w:sz w:val="22"/>
-                <w:szCs w:val="22"/>
-                <w:shd w:val="clear" w:color="auto" w:fill="FFFFFF"/>
-              </w:rPr>
-              <w:t xml:space="preserve"> (T)</w:t>
+              <w:t>710028137 (T)</w:t>
             </w:r>
           </w:p>
         </w:tc>
@@ -285,6 +265,9 @@
             <w:pPr>
               <w:pStyle w:val="MainTS"/>
             </w:pPr>
+            <w:r>
+              <w:t>1.5</w:t>
+            </w:r>
           </w:p>
         </w:tc>
         <w:tc>

</xml_diff>

<commit_message>
Add new session to coversheet need to add duration
</commit_message>
<xml_diff>
--- a/Cover_Sheet.docx
+++ b/Cover_Sheet.docx
@@ -306,36 +306,45 @@
             <w:pPr>
               <w:pStyle w:val="MainTS"/>
             </w:pPr>
-          </w:p>
-        </w:tc>
-        <w:tc>
-          <w:tcPr>
-            <w:tcW w:w="1803" w:type="dxa"/>
-          </w:tcPr>
-          <w:p>
-            <w:pPr>
-              <w:pStyle w:val="MainTS"/>
-            </w:pPr>
-          </w:p>
-        </w:tc>
-        <w:tc>
-          <w:tcPr>
-            <w:tcW w:w="1803" w:type="dxa"/>
-          </w:tcPr>
-          <w:p>
-            <w:pPr>
-              <w:pStyle w:val="MainTS"/>
-            </w:pPr>
-          </w:p>
-        </w:tc>
-        <w:tc>
-          <w:tcPr>
-            <w:tcW w:w="1803" w:type="dxa"/>
-          </w:tcPr>
-          <w:p>
-            <w:pPr>
-              <w:pStyle w:val="MainTS"/>
-            </w:pPr>
+            <w:r>
+              <w:t>17/02/2022</w:t>
+            </w:r>
+          </w:p>
+        </w:tc>
+        <w:tc>
+          <w:tcPr>
+            <w:tcW w:w="1803" w:type="dxa"/>
+          </w:tcPr>
+          <w:p>
+            <w:pPr>
+              <w:pStyle w:val="MainTS"/>
+            </w:pPr>
+            <w:r>
+              <w:t>15:30</w:t>
+            </w:r>
+          </w:p>
+        </w:tc>
+        <w:tc>
+          <w:tcPr>
+            <w:tcW w:w="1803" w:type="dxa"/>
+          </w:tcPr>
+          <w:p>
+            <w:pPr>
+              <w:pStyle w:val="MainTS"/>
+            </w:pPr>
+          </w:p>
+        </w:tc>
+        <w:tc>
+          <w:tcPr>
+            <w:tcW w:w="1803" w:type="dxa"/>
+          </w:tcPr>
+          <w:p>
+            <w:pPr>
+              <w:pStyle w:val="MainTS"/>
+            </w:pPr>
+            <w:r>
+              <w:t>Driver</w:t>
+            </w:r>
           </w:p>
         </w:tc>
         <w:tc>
@@ -346,6 +355,9 @@
             <w:pPr>
               <w:pStyle w:val="MainTS"/>
             </w:pPr>
+            <w:r>
+              <w:t>Observer</w:t>
+            </w:r>
           </w:p>
         </w:tc>
       </w:tr>

</xml_diff>

<commit_message>
josh wanted it sync
</commit_message>
<xml_diff>
--- a/Cover_Sheet.docx
+++ b/Cover_Sheet.docx
@@ -427,6 +427,140 @@
             </w:pPr>
             <w:r>
               <w:t>Driver</w:t>
+            </w:r>
+          </w:p>
+        </w:tc>
+      </w:tr>
+      <w:tr>
+        <w:tc>
+          <w:tcPr>
+            <w:tcW w:w="1803" w:type="dxa"/>
+          </w:tcPr>
+          <w:p>
+            <w:pPr>
+              <w:pStyle w:val="MainTS"/>
+            </w:pPr>
+            <w:r>
+              <w:t>24/02/2022</w:t>
+            </w:r>
+          </w:p>
+        </w:tc>
+        <w:tc>
+          <w:tcPr>
+            <w:tcW w:w="1803" w:type="dxa"/>
+          </w:tcPr>
+          <w:p>
+            <w:pPr>
+              <w:pStyle w:val="MainTS"/>
+            </w:pPr>
+            <w:r>
+              <w:t>12:30</w:t>
+            </w:r>
+          </w:p>
+        </w:tc>
+        <w:tc>
+          <w:tcPr>
+            <w:tcW w:w="1803" w:type="dxa"/>
+          </w:tcPr>
+          <w:p>
+            <w:pPr>
+              <w:pStyle w:val="MainTS"/>
+            </w:pPr>
+            <w:r>
+              <w:t>1.</w:t>
+            </w:r>
+            <w:r>
+              <w:t>75</w:t>
+            </w:r>
+          </w:p>
+        </w:tc>
+        <w:tc>
+          <w:tcPr>
+            <w:tcW w:w="1803" w:type="dxa"/>
+          </w:tcPr>
+          <w:p>
+            <w:pPr>
+              <w:pStyle w:val="MainTS"/>
+            </w:pPr>
+            <w:r>
+              <w:t>Driver</w:t>
+            </w:r>
+          </w:p>
+        </w:tc>
+        <w:tc>
+          <w:tcPr>
+            <w:tcW w:w="1804" w:type="dxa"/>
+          </w:tcPr>
+          <w:p>
+            <w:pPr>
+              <w:pStyle w:val="MainTS"/>
+            </w:pPr>
+            <w:r>
+              <w:t>Observer</w:t>
+            </w:r>
+          </w:p>
+        </w:tc>
+      </w:tr>
+      <w:tr>
+        <w:tc>
+          <w:tcPr>
+            <w:tcW w:w="1803" w:type="dxa"/>
+          </w:tcPr>
+          <w:p>
+            <w:pPr>
+              <w:pStyle w:val="MainTS"/>
+            </w:pPr>
+            <w:r>
+              <w:t>01/03/2022</w:t>
+            </w:r>
+          </w:p>
+        </w:tc>
+        <w:tc>
+          <w:tcPr>
+            <w:tcW w:w="1803" w:type="dxa"/>
+          </w:tcPr>
+          <w:p>
+            <w:pPr>
+              <w:pStyle w:val="MainTS"/>
+            </w:pPr>
+            <w:r>
+              <w:t>13:30</w:t>
+            </w:r>
+          </w:p>
+        </w:tc>
+        <w:tc>
+          <w:tcPr>
+            <w:tcW w:w="1803" w:type="dxa"/>
+          </w:tcPr>
+          <w:p>
+            <w:pPr>
+              <w:pStyle w:val="MainTS"/>
+            </w:pPr>
+          </w:p>
+        </w:tc>
+        <w:tc>
+          <w:tcPr>
+            <w:tcW w:w="1803" w:type="dxa"/>
+          </w:tcPr>
+          <w:p>
+            <w:pPr>
+              <w:pStyle w:val="MainTS"/>
+            </w:pPr>
+            <w:r>
+              <w:t>observer</w:t>
+            </w:r>
+          </w:p>
+        </w:tc>
+        <w:tc>
+          <w:tcPr>
+            <w:tcW w:w="1804" w:type="dxa"/>
+          </w:tcPr>
+          <w:p>
+            <w:pPr>
+              <w:pStyle w:val="MainTS"/>
+            </w:pPr>
+            <w:r>
+              <w:t>driver</w:t>
             </w:r>
           </w:p>
         </w:tc>

</xml_diff>